<commit_message>
the mother of final
</commit_message>
<xml_diff>
--- a/TranAnhDuy.docx
+++ b/TranAnhDuy.docx
@@ -9023,8 +9023,6 @@
             <w:r>
               <w:rPr>
                 <w:rStyle w:val="Hyperlink"/>
-                <w:b/>
-                <w:bCs/>
                 <w:noProof/>
                 <w:lang w:val="vi-VN"/>
               </w:rPr>
@@ -9045,8 +9043,6 @@
               <w:rPr>
                 <w:rStyle w:val="Hyperlink"/>
                 <w:rFonts w:ascii="Arial" w:eastAsia="Arial" w:hAnsi="Arial" w:cs="Arial"/>
-                <w:b/>
-                <w:bCs/>
                 <w:noProof/>
                 <w:lang w:val="vi-VN"/>
               </w:rPr>
@@ -9055,8 +9051,6 @@
             <w:r>
               <w:rPr>
                 <w:rStyle w:val="Hyperlink"/>
-                <w:b/>
-                <w:bCs/>
                 <w:noProof/>
                 <w:lang w:val="vi-VN"/>
               </w:rPr>
@@ -9132,8 +9126,6 @@
             <w:r>
               <w:rPr>
                 <w:rStyle w:val="Hyperlink"/>
-                <w:b/>
-                <w:bCs/>
                 <w:noProof/>
                 <w:lang w:val="vi-VN"/>
               </w:rPr>
@@ -9154,8 +9146,6 @@
               <w:rPr>
                 <w:rStyle w:val="Hyperlink"/>
                 <w:rFonts w:ascii="Arial" w:eastAsia="Arial" w:hAnsi="Arial" w:cs="Arial"/>
-                <w:b/>
-                <w:bCs/>
                 <w:noProof/>
                 <w:lang w:val="vi-VN"/>
               </w:rPr>
@@ -9165,8 +9155,6 @@
               <w:rPr>
                 <w:rStyle w:val="Hyperlink"/>
                 <w:rFonts w:eastAsia="Arial"/>
-                <w:b/>
-                <w:bCs/>
                 <w:noProof/>
                 <w:lang w:val="vi-VN"/>
               </w:rPr>
@@ -9175,8 +9163,6 @@
             <w:r>
               <w:rPr>
                 <w:rStyle w:val="Hyperlink"/>
-                <w:b/>
-                <w:bCs/>
                 <w:noProof/>
                 <w:lang w:val="vi-VN"/>
               </w:rPr>
@@ -13663,9 +13649,6 @@
     <w:p>
       <w:pPr>
         <w:spacing w:after="158" w:line="259" w:lineRule="auto"/>
-        <w:rPr>
-          <w:lang w:val="vi-VN"/>
-        </w:rPr>
         <w:sectPr>
           <w:headerReference w:type="default" r:id="rId13"/>
           <w:footerReference w:type="even" r:id="rId14"/>
@@ -37478,12 +37461,21 @@
         </w:rPr>
         <w:t xml:space="preserve"> </w:t>
       </w:r>
-      <w:r>
-        <w:rPr>
-          <w:rStyle w:val="HTMLCode"/>
-          <w:rFonts w:ascii="Consolas" w:hAnsi="Consolas"/>
-        </w:rPr>
-        <w:t xml:space="preserve">doesn’t have body || </w:t>
+      <w:proofErr w:type="gramStart"/>
+      <w:r>
+        <w:rPr>
+          <w:rStyle w:val="HTMLCode"/>
+          <w:rFonts w:ascii="Consolas" w:hAnsi="Consolas"/>
+        </w:rPr>
+        <w:t>doesn’t</w:t>
+      </w:r>
+      <w:proofErr w:type="gramEnd"/>
+      <w:r>
+        <w:rPr>
+          <w:rStyle w:val="HTMLCode"/>
+          <w:rFonts w:ascii="Consolas" w:hAnsi="Consolas"/>
+        </w:rPr>
+        <w:t xml:space="preserve"> have body || </w:t>
       </w:r>
       <w:proofErr w:type="spellStart"/>
       <w:r>
@@ -37532,8 +37524,16 @@
           <w:rFonts w:ascii="Consolas" w:hAnsi="Consolas"/>
         </w:rPr>
         <w:tab/>
+      </w:r>
+      <w:proofErr w:type="gramStart"/>
+      <w:r>
+        <w:rPr>
+          <w:rStyle w:val="HTMLCode"/>
+          <w:rFonts w:ascii="Consolas" w:hAnsi="Consolas"/>
+        </w:rPr>
         <w:t>continue;</w:t>
       </w:r>
+      <w:proofErr w:type="gramEnd"/>
     </w:p>
     <w:p>
       <w:pPr>

</xml_diff>